<commit_message>
Updated to version 0.8-beta
New examples for version 0.8-beta.
</commit_message>
<xml_diff>
--- a/Book/ReadMe.docx
+++ b/Book/ReadMe.docx
@@ -6,7 +6,7 @@
       <w:pPr>
         <w:pStyle w:val="P1"/>
       </w:pPr>
-      <w:bookmarkStart w:id="0" w:name="_Toc1323368619"/>
+      <w:bookmarkStart w:id="0" w:name="_Toc1830628500"/>
       <w:r>
         <w:t>BOOK</w:t>
       </w:r>
@@ -913,7 +913,7 @@
       <w:pPr>
         <w:pStyle w:val="P4"/>
       </w:pPr>
-      <w:bookmarkStart w:id="1" w:name="_Toc1081554870"/>
+      <w:bookmarkStart w:id="1" w:name="_Toc719440548"/>
       <w:r>
         <w:t>Sample use of some cmdlets</w:t>
       </w:r>
@@ -963,7 +963,7 @@
                   <pic:spPr>
                     <a:xfrm>
                       <a:off x="0" y="0"/>
-                      <a:ext cx="5448935" cy="2311400"/>
+                      <a:ext cx="5448935" cy="2310130"/>
                     </a:xfrm>
                     <a:prstGeom prst="rect"/>
                   </pic:spPr>
@@ -1018,7 +1018,7 @@
                   <pic:spPr>
                     <a:xfrm>
                       <a:off x="0" y="0"/>
-                      <a:ext cx="1167130" cy="188595"/>
+                      <a:ext cx="1167130" cy="189230"/>
                     </a:xfrm>
                     <a:prstGeom prst="rect"/>
                   </pic:spPr>
@@ -1890,7 +1890,7 @@
       <w:pPr>
         <w:pStyle w:val="P5"/>
       </w:pPr>
-      <w:bookmarkStart w:id="2" w:name="_Toc2053654956"/>
+      <w:bookmarkStart w:id="2" w:name="_Toc1002672679"/>
       <w:r>
         <w:t>Fields</w:t>
       </w:r>
@@ -2990,6 +2990,70 @@
           </w:p>
         </w:tc>
       </w:tr>
+      <w:tr>
+        <w:tc>
+          <w:tcPr>
+            <w:tcW w:w="0" w:type="auto"/>
+            <w:vAlign w:val="center"/>
+          </w:tcPr>
+          <w:p>
+            <w:pPr>
+              <w:pStyle w:val="P7"/>
+              <w:ind w:left="0" w:right="0"/>
+            </w:pPr>
+            <w:r>
+              <w:t>FOOTNOTE</w:t>
+            </w:r>
+          </w:p>
+        </w:tc>
+        <w:tc>
+          <w:tcPr>
+            <w:tcW w:w="0" w:type="auto"/>
+            <w:vAlign w:val="center"/>
+          </w:tcPr>
+          <w:p>
+            <w:pPr>
+              <w:pStyle w:val="P7"/>
+              <w:ind w:left="0" w:right="0"/>
+            </w:pPr>
+            <w:r>
+              <w:t>Adds a FootNote to current text. First parameter is text. Parameters Format (can have value Text or Html, Html (same as Format=HTML) and Mark are supported.</w:t>
+            </w:r>
+          </w:p>
+        </w:tc>
+      </w:tr>
+      <w:tr>
+        <w:tc>
+          <w:tcPr>
+            <w:tcW w:w="0" w:type="auto"/>
+            <w:vAlign w:val="center"/>
+          </w:tcPr>
+          <w:p>
+            <w:pPr>
+              <w:pStyle w:val="P7"/>
+              <w:ind w:left="0" w:right="0"/>
+            </w:pPr>
+            <w:r>
+              <w:t>ENDNOTE</w:t>
+            </w:r>
+          </w:p>
+        </w:tc>
+        <w:tc>
+          <w:tcPr>
+            <w:tcW w:w="0" w:type="auto"/>
+            <w:vAlign w:val="center"/>
+          </w:tcPr>
+          <w:p>
+            <w:pPr>
+              <w:pStyle w:val="P7"/>
+              <w:ind w:left="0" w:right="0"/>
+            </w:pPr>
+            <w:r>
+              <w:t>Adds a EndNote to current text. First parameter is text. Parameters Format (can have value Text or Html, Html (same as Format=HTML) and Mark are supported.</w:t>
+            </w:r>
+          </w:p>
+        </w:tc>
+      </w:tr>
     </w:tbl>
     <w:p>
       <w:pPr>
@@ -3028,9 +3092,6 @@
       </w:r>
     </w:p>
     <w:p>
-      <w:pPr>
-        <w:pStyle w:val="P7"/>
-      </w:pPr>
       <w:r>
         <w:t xml:space="preserve">Today is </w:t>
       </w:r>
@@ -3044,7 +3105,7 @@
         <w:fldChar w:fldCharType="separate"/>
       </w:r>
       <w:r>
-        <w:t>1/27/2020</w:t>
+        <w:t>5/11/2020</w:t>
       </w:r>
       <w:r>
         <w:fldChar w:fldCharType="end"/>
@@ -3062,10 +3123,17 @@
         <w:fldChar w:fldCharType="separate"/>
       </w:r>
       <w:r>
-        <w:t>2:27 PM</w:t>
+        <w:t>5:56 PM</w:t>
       </w:r>
       <w:r>
         <w:fldChar w:fldCharType="end"/>
+      </w:r>
+      <w:r>
+        <w:rPr>
+          <w:rStyle w:val="C3"/>
+        </w:rPr>
+        <w:footnoteReference w:customMarkFollows="1" w:id="1"/>
+        <w:t>*</w:t>
       </w:r>
       <w:r>
         <w:t>.</w:t>
@@ -3158,6 +3226,8 @@
         <w:sectPr>
           <w:headerReference xmlns:r="http://schemas.openxmlformats.org/officeDocument/2006/relationships" w:type="default" r:id="RelHdr1"/>
           <w:footerReference xmlns:r="http://schemas.openxmlformats.org/officeDocument/2006/relationships" w:type="default" r:id="RelFtr1"/>
+          <w:footnotePr/>
+          <w:endnotePr/>
           <w:type w:val="nextPage"/>
           <w:pgMar w:left="1700" w:right="850" w:top="1133" w:bottom="1133" w:header="708" w:footer="708" w:gutter="0"/>
         </w:sectPr>
@@ -3167,7 +3237,7 @@
       <w:pPr>
         <w:pStyle w:val="P2"/>
       </w:pPr>
-      <w:bookmarkStart w:id="3" w:name="_Toc1924574108"/>
+      <w:bookmarkStart w:id="3" w:name="_Toc2076983510"/>
       <w:r>
         <w:t>Book cmdlets</w:t>
       </w:r>
@@ -3180,7 +3250,7 @@
           <w:i w:val="1"/>
         </w:rPr>
       </w:pPr>
-      <w:bookmarkStart w:id="4" w:name="_Toc832214812"/>
+      <w:bookmarkStart w:id="4" w:name="_Toc1032243389"/>
       <w:r>
         <w:t xml:space="preserve">Cmdlet </w:t>
       </w:r>
@@ -4113,7 +4183,7 @@
       <w:r>
         <w:br w:type="page"/>
       </w:r>
-      <w:bookmarkStart w:id="5" w:name="_Toc1064771547"/>
+      <w:bookmarkStart w:id="5" w:name="_Toc1245475718"/>
       <w:r>
         <w:t xml:space="preserve">Cmdlet </w:t>
       </w:r>
@@ -4290,7 +4360,7 @@
       <w:r>
         <w:br w:type="page"/>
       </w:r>
-      <w:bookmarkStart w:id="6" w:name="_Toc78608133"/>
+      <w:bookmarkStart w:id="6" w:name="_Toc1127550702"/>
       <w:r>
         <w:t xml:space="preserve">Cmdlet </w:t>
       </w:r>
@@ -6006,7 +6076,7 @@
       <w:r>
         <w:br w:type="page"/>
       </w:r>
-      <w:bookmarkStart w:id="7" w:name="_Toc1812800310"/>
+      <w:bookmarkStart w:id="7" w:name="_Toc1275065816"/>
       <w:r>
         <w:t xml:space="preserve">Cmdlet </w:t>
       </w:r>
@@ -6858,7 +6928,7 @@
       <w:r>
         <w:br w:type="page"/>
       </w:r>
-      <w:bookmarkStart w:id="8" w:name="_Toc74088470"/>
+      <w:bookmarkStart w:id="8" w:name="_Toc1569037791"/>
       <w:r>
         <w:t xml:space="preserve">Cmdlet </w:t>
       </w:r>
@@ -7791,7 +7861,7 @@
       <w:r>
         <w:br w:type="page"/>
       </w:r>
-      <w:bookmarkStart w:id="9" w:name="_Toc69064468"/>
+      <w:bookmarkStart w:id="9" w:name="_Toc61537782"/>
       <w:r>
         <w:t xml:space="preserve">Cmdlet </w:t>
       </w:r>
@@ -8427,7 +8497,7 @@
       <w:r>
         <w:br w:type="page"/>
       </w:r>
-      <w:bookmarkStart w:id="10" w:name="_Toc2116938827"/>
+      <w:bookmarkStart w:id="10" w:name="_Toc705150943"/>
       <w:r>
         <w:t xml:space="preserve">Cmdlet </w:t>
       </w:r>
@@ -8604,7 +8674,7 @@
       <w:r>
         <w:br w:type="page"/>
       </w:r>
-      <w:bookmarkStart w:id="11" w:name="_Toc1380471085"/>
+      <w:bookmarkStart w:id="11" w:name="_Toc478458775"/>
       <w:r>
         <w:t xml:space="preserve">Cmdlet </w:t>
       </w:r>
@@ -8997,7 +9067,7 @@
       <w:r>
         <w:br w:type="page"/>
       </w:r>
-      <w:bookmarkStart w:id="12" w:name="_Toc704696556"/>
+      <w:bookmarkStart w:id="12" w:name="_Toc1630453031"/>
       <w:r>
         <w:t xml:space="preserve">Cmdlet </w:t>
       </w:r>
@@ -9176,7 +9246,7 @@
       <w:r>
         <w:br w:type="page"/>
       </w:r>
-      <w:bookmarkStart w:id="13" w:name="_Toc353492778"/>
+      <w:bookmarkStart w:id="13" w:name="_Toc1109452662"/>
       <w:r>
         <w:t xml:space="preserve">Cmdlet </w:t>
       </w:r>
@@ -9434,7 +9504,7 @@
       <w:r>
         <w:br w:type="page"/>
       </w:r>
-      <w:bookmarkStart w:id="14" w:name="_Toc523121256"/>
+      <w:bookmarkStart w:id="14" w:name="_Toc640155755"/>
       <w:r>
         <w:t xml:space="preserve">Cmdlet </w:t>
       </w:r>
@@ -10259,7 +10329,7 @@
       <w:r>
         <w:br w:type="page"/>
       </w:r>
-      <w:bookmarkStart w:id="15" w:name="_Toc1532960626"/>
+      <w:bookmarkStart w:id="15" w:name="_Toc684432058"/>
       <w:r>
         <w:t xml:space="preserve">Cmdlet </w:t>
       </w:r>
@@ -11840,7 +11910,7 @@
       <w:r>
         <w:br w:type="page"/>
       </w:r>
-      <w:bookmarkStart w:id="16" w:name="_Toc78004644"/>
+      <w:bookmarkStart w:id="16" w:name="_Toc1725592231"/>
       <w:r>
         <w:t xml:space="preserve">Cmdlet </w:t>
       </w:r>
@@ -12233,7 +12303,7 @@
       <w:r>
         <w:br w:type="page"/>
       </w:r>
-      <w:bookmarkStart w:id="17" w:name="_Toc1776237817"/>
+      <w:bookmarkStart w:id="17" w:name="_Toc1110006576"/>
       <w:r>
         <w:t xml:space="preserve">Cmdlet </w:t>
       </w:r>
@@ -13112,7 +13182,7 @@
       <w:r>
         <w:br w:type="page"/>
       </w:r>
-      <w:bookmarkStart w:id="18" w:name="_Toc1776574043"/>
+      <w:bookmarkStart w:id="18" w:name="_Toc1205986341"/>
       <w:r>
         <w:t xml:space="preserve">Cmdlet </w:t>
       </w:r>
@@ -13586,7 +13656,7 @@
       <w:r>
         <w:br w:type="page"/>
       </w:r>
-      <w:bookmarkStart w:id="19" w:name="_Toc1723307989"/>
+      <w:bookmarkStart w:id="19" w:name="_Toc262200412"/>
       <w:r>
         <w:t xml:space="preserve">Cmdlet </w:t>
       </w:r>
@@ -14060,7 +14130,7 @@
       <w:r>
         <w:br w:type="page"/>
       </w:r>
-      <w:bookmarkStart w:id="20" w:name="_Toc1024361843"/>
+      <w:bookmarkStart w:id="20" w:name="_Toc921894257"/>
       <w:r>
         <w:t xml:space="preserve">Cmdlet </w:t>
       </w:r>
@@ -14480,7 +14550,7 @@
       <w:r>
         <w:br w:type="page"/>
       </w:r>
-      <w:bookmarkStart w:id="21" w:name="_Toc1022799251"/>
+      <w:bookmarkStart w:id="21" w:name="_Toc1303360585"/>
       <w:r>
         <w:t xml:space="preserve">Cmdlet </w:t>
       </w:r>
@@ -15305,7 +15375,7 @@
       <w:r>
         <w:br w:type="page"/>
       </w:r>
-      <w:bookmarkStart w:id="22" w:name="_Toc1868657022"/>
+      <w:bookmarkStart w:id="22" w:name="_Toc735848869"/>
       <w:r>
         <w:t xml:space="preserve">Cmdlet </w:t>
       </w:r>
@@ -15698,7 +15768,7 @@
       <w:r>
         <w:br w:type="page"/>
       </w:r>
-      <w:bookmarkStart w:id="23" w:name="_Toc982439122"/>
+      <w:bookmarkStart w:id="23" w:name="_Toc1151207270"/>
       <w:r>
         <w:t xml:space="preserve">Cmdlet </w:t>
       </w:r>
@@ -16253,7 +16323,7 @@
       <w:r>
         <w:br w:type="page"/>
       </w:r>
-      <w:bookmarkStart w:id="24" w:name="_Toc1057650427"/>
+      <w:bookmarkStart w:id="24" w:name="_Toc2112300249"/>
       <w:r>
         <w:t xml:space="preserve">Cmdlet </w:t>
       </w:r>
@@ -16916,7 +16986,7 @@
       <w:r>
         <w:br w:type="page"/>
       </w:r>
-      <w:bookmarkStart w:id="25" w:name="_Toc1314773258"/>
+      <w:bookmarkStart w:id="25" w:name="_Toc1459192998"/>
       <w:r>
         <w:t xml:space="preserve">Cmdlet </w:t>
       </w:r>
@@ -17444,7 +17514,7 @@
       <w:r>
         <w:br w:type="page"/>
       </w:r>
-      <w:bookmarkStart w:id="26" w:name="_Toc1170551441"/>
+      <w:bookmarkStart w:id="26" w:name="_Toc895310805"/>
       <w:r>
         <w:t xml:space="preserve">Cmdlet </w:t>
       </w:r>
@@ -17945,7 +18015,7 @@
       <w:r>
         <w:br w:type="page"/>
       </w:r>
-      <w:bookmarkStart w:id="27" w:name="_Toc794445341"/>
+      <w:bookmarkStart w:id="27" w:name="_Toc359960457"/>
       <w:r>
         <w:t xml:space="preserve">Cmdlet </w:t>
       </w:r>
@@ -18365,7 +18435,7 @@
       <w:r>
         <w:br w:type="page"/>
       </w:r>
-      <w:bookmarkStart w:id="28" w:name="_Toc1852358650"/>
+      <w:bookmarkStart w:id="28" w:name="_Toc930429244"/>
       <w:r>
         <w:t xml:space="preserve">Cmdlet </w:t>
       </w:r>
@@ -18839,7 +18909,7 @@
       <w:r>
         <w:br w:type="page"/>
       </w:r>
-      <w:bookmarkStart w:id="29" w:name="_Toc1793732368"/>
+      <w:bookmarkStart w:id="29" w:name="_Toc612613200"/>
       <w:r>
         <w:t xml:space="preserve">Cmdlet </w:t>
       </w:r>
@@ -19657,6 +19727,8 @@
     <w:p>
       <w:pPr>
         <w:sectPr>
+          <w:footnotePr/>
+          <w:endnotePr/>
           <w:type w:val="nextPage"/>
           <w:pgMar w:left="1700" w:right="850" w:top="1133" w:bottom="1133" w:header="708" w:footer="708" w:gutter="0"/>
         </w:sectPr>
@@ -19666,74 +19738,11 @@
       <w:pPr>
         <w:pStyle w:val="P2"/>
       </w:pPr>
-      <w:bookmarkStart w:id="30" w:name="_Toc1426616019"/>
+      <w:bookmarkStart w:id="30" w:name="_Toc2049757793"/>
       <w:r>
         <w:t>Table of Contents</w:t>
       </w:r>
       <w:bookmarkEnd w:id="30"/>
-    </w:p>
-    <w:p>
-      <w:pPr>
-        <w:pStyle w:val="P10"/>
-        <w:tabs>
-          <w:tab w:val="right" w:pos="9690" w:leader="dot"/>
-        </w:tabs>
-      </w:pPr>
-      <w:r>
-        <w:fldChar w:fldCharType="begin"/>
-      </w:r>
-      <w:r>
-        <w:instrText>TOC</w:instrText>
-      </w:r>
-      <w:r>
-        <w:fldChar w:fldCharType="separate"/>
-      </w:r>
-      <w:r>
-        <w:t>BOOK</w:t>
-        <w:tab/>
-      </w:r>
-      <w:r>
-        <w:fldChar w:fldCharType="begin"/>
-      </w:r>
-      <w:r>
-        <w:instrText>PAGEREF _Toc1323368619</w:instrText>
-      </w:r>
-      <w:r>
-        <w:fldChar w:fldCharType="separate"/>
-      </w:r>
-      <w:r>
-        <w:t>1</w:t>
-      </w:r>
-      <w:r>
-        <w:fldChar w:fldCharType="end"/>
-      </w:r>
-    </w:p>
-    <w:p>
-      <w:pPr>
-        <w:pStyle w:val="P11"/>
-        <w:tabs>
-          <w:tab w:val="right" w:pos="9690" w:leader="dot"/>
-        </w:tabs>
-      </w:pPr>
-      <w:r>
-        <w:t>Sample use of some cmdlets</w:t>
-        <w:tab/>
-      </w:r>
-      <w:r>
-        <w:fldChar w:fldCharType="begin"/>
-      </w:r>
-      <w:r>
-        <w:instrText>PAGEREF _Toc1081554870</w:instrText>
-      </w:r>
-      <w:r>
-        <w:fldChar w:fldCharType="separate"/>
-      </w:r>
-      <w:r>
-        <w:t>3</w:t>
-      </w:r>
-      <w:r>
-        <w:fldChar w:fldCharType="end"/>
-      </w:r>
     </w:p>
     <w:p>
       <w:pPr>
@@ -19743,20 +19752,29 @@
         </w:tabs>
       </w:pPr>
       <w:r>
-        <w:t>Fields</w:t>
+        <w:fldChar w:fldCharType="begin"/>
+      </w:r>
+      <w:r>
+        <w:instrText>TOC</w:instrText>
+      </w:r>
+      <w:r>
+        <w:fldChar w:fldCharType="separate"/>
+      </w:r>
+      <w:r>
+        <w:t>BOOK</w:t>
         <w:tab/>
       </w:r>
       <w:r>
         <w:fldChar w:fldCharType="begin"/>
       </w:r>
       <w:r>
-        <w:instrText>PAGEREF _Toc2053654956</w:instrText>
+        <w:instrText>PAGEREF _Toc1830628500</w:instrText>
       </w:r>
       <w:r>
         <w:fldChar w:fldCharType="separate"/>
       </w:r>
       <w:r>
-        <w:t>4</w:t>
+        <w:t>1</w:t>
       </w:r>
       <w:r>
         <w:fldChar w:fldCharType="end"/>
@@ -19770,20 +19788,20 @@
         </w:tabs>
       </w:pPr>
       <w:r>
-        <w:t>Book cmdlets</w:t>
+        <w:t>Sample use of some cmdlets</w:t>
         <w:tab/>
       </w:r>
       <w:r>
         <w:fldChar w:fldCharType="begin"/>
       </w:r>
       <w:r>
-        <w:instrText>PAGEREF _Toc1924574108</w:instrText>
+        <w:instrText>PAGEREF _Toc719440548</w:instrText>
       </w:r>
       <w:r>
         <w:fldChar w:fldCharType="separate"/>
       </w:r>
       <w:r>
-        <w:t>8</w:t>
+        <w:t>3</w:t>
       </w:r>
       <w:r>
         <w:fldChar w:fldCharType="end"/>
@@ -19797,20 +19815,20 @@
         </w:tabs>
       </w:pPr>
       <w:r>
-        <w:t>Cmdlet Add-BookCharacterStyle</w:t>
+        <w:t>Fields</w:t>
         <w:tab/>
       </w:r>
       <w:r>
         <w:fldChar w:fldCharType="begin"/>
       </w:r>
       <w:r>
-        <w:instrText>PAGEREF _Toc832214812</w:instrText>
+        <w:instrText>PAGEREF _Toc1002672679</w:instrText>
       </w:r>
       <w:r>
         <w:fldChar w:fldCharType="separate"/>
       </w:r>
       <w:r>
-        <w:t>8</w:t>
+        <w:t>4</w:t>
       </w:r>
       <w:r>
         <w:fldChar w:fldCharType="end"/>
@@ -19818,26 +19836,26 @@
     </w:p>
     <w:p>
       <w:pPr>
-        <w:pStyle w:val="P14"/>
+        <w:pStyle w:val="P15"/>
         <w:tabs>
           <w:tab w:val="right" w:pos="9690" w:leader="dot"/>
         </w:tabs>
       </w:pPr>
       <w:r>
-        <w:t>Cmdlet Add-BookPageBreak</w:t>
+        <w:t>Book cmdlets</w:t>
         <w:tab/>
       </w:r>
       <w:r>
         <w:fldChar w:fldCharType="begin"/>
       </w:r>
       <w:r>
-        <w:instrText>PAGEREF _Toc1064771547</w:instrText>
+        <w:instrText>PAGEREF _Toc2076983510</w:instrText>
       </w:r>
       <w:r>
         <w:fldChar w:fldCharType="separate"/>
       </w:r>
       <w:r>
-        <w:t>14</w:t>
+        <w:t>8</w:t>
       </w:r>
       <w:r>
         <w:fldChar w:fldCharType="end"/>
@@ -19845,26 +19863,26 @@
     </w:p>
     <w:p>
       <w:pPr>
-        <w:pStyle w:val="P14"/>
+        <w:pStyle w:val="P16"/>
         <w:tabs>
           <w:tab w:val="right" w:pos="9690" w:leader="dot"/>
         </w:tabs>
       </w:pPr>
       <w:r>
-        <w:t>Cmdlet Add-BookParagraphStyle</w:t>
+        <w:t>Cmdlet Add-BookCharacterStyle</w:t>
         <w:tab/>
       </w:r>
       <w:r>
         <w:fldChar w:fldCharType="begin"/>
       </w:r>
       <w:r>
-        <w:instrText>PAGEREF _Toc78608133</w:instrText>
+        <w:instrText>PAGEREF _Toc1032243389</w:instrText>
       </w:r>
       <w:r>
         <w:fldChar w:fldCharType="separate"/>
       </w:r>
       <w:r>
-        <w:t>15</w:t>
+        <w:t>8</w:t>
       </w:r>
       <w:r>
         <w:fldChar w:fldCharType="end"/>
@@ -19872,26 +19890,26 @@
     </w:p>
     <w:p>
       <w:pPr>
-        <w:pStyle w:val="P14"/>
+        <w:pStyle w:val="P16"/>
         <w:tabs>
           <w:tab w:val="right" w:pos="9690" w:leader="dot"/>
         </w:tabs>
       </w:pPr>
       <w:r>
-        <w:t>Cmdlet Add-BookSection</w:t>
+        <w:t>Cmdlet Add-BookPageBreak</w:t>
         <w:tab/>
       </w:r>
       <w:r>
         <w:fldChar w:fldCharType="begin"/>
       </w:r>
       <w:r>
-        <w:instrText>PAGEREF _Toc1812800310</w:instrText>
+        <w:instrText>PAGEREF _Toc1245475718</w:instrText>
       </w:r>
       <w:r>
         <w:fldChar w:fldCharType="separate"/>
       </w:r>
       <w:r>
-        <w:t>25</w:t>
+        <w:t>14</w:t>
       </w:r>
       <w:r>
         <w:fldChar w:fldCharType="end"/>
@@ -19899,26 +19917,26 @@
     </w:p>
     <w:p>
       <w:pPr>
-        <w:pStyle w:val="P14"/>
+        <w:pStyle w:val="P16"/>
         <w:tabs>
           <w:tab w:val="right" w:pos="9690" w:leader="dot"/>
         </w:tabs>
       </w:pPr>
       <w:r>
-        <w:t>Cmdlet Add-BookShape</w:t>
+        <w:t>Cmdlet Add-BookParagraphStyle</w:t>
         <w:tab/>
       </w:r>
       <w:r>
         <w:fldChar w:fldCharType="begin"/>
       </w:r>
       <w:r>
-        <w:instrText>PAGEREF _Toc74088470</w:instrText>
+        <w:instrText>PAGEREF _Toc1127550702</w:instrText>
       </w:r>
       <w:r>
         <w:fldChar w:fldCharType="separate"/>
       </w:r>
       <w:r>
-        <w:t>31</w:t>
+        <w:t>15</w:t>
       </w:r>
       <w:r>
         <w:fldChar w:fldCharType="end"/>
@@ -19926,26 +19944,26 @@
     </w:p>
     <w:p>
       <w:pPr>
-        <w:pStyle w:val="P14"/>
+        <w:pStyle w:val="P16"/>
         <w:tabs>
           <w:tab w:val="right" w:pos="9690" w:leader="dot"/>
         </w:tabs>
       </w:pPr>
       <w:r>
-        <w:t>Cmdlet Add-BookTOC</w:t>
+        <w:t>Cmdlet Add-BookSection</w:t>
         <w:tab/>
       </w:r>
       <w:r>
         <w:fldChar w:fldCharType="begin"/>
       </w:r>
       <w:r>
-        <w:instrText>PAGEREF _Toc69064468</w:instrText>
+        <w:instrText>PAGEREF _Toc1275065816</w:instrText>
       </w:r>
       <w:r>
         <w:fldChar w:fldCharType="separate"/>
       </w:r>
       <w:r>
-        <w:t>37</w:t>
+        <w:t>25</w:t>
       </w:r>
       <w:r>
         <w:fldChar w:fldCharType="end"/>
@@ -19953,26 +19971,26 @@
     </w:p>
     <w:p>
       <w:pPr>
-        <w:pStyle w:val="P14"/>
+        <w:pStyle w:val="P16"/>
         <w:tabs>
           <w:tab w:val="right" w:pos="9690" w:leader="dot"/>
         </w:tabs>
       </w:pPr>
       <w:r>
-        <w:t>Cmdlet Clear-Book</w:t>
+        <w:t>Cmdlet Add-BookShape</w:t>
         <w:tab/>
       </w:r>
       <w:r>
         <w:fldChar w:fldCharType="begin"/>
       </w:r>
       <w:r>
-        <w:instrText>PAGEREF _Toc2116938827</w:instrText>
+        <w:instrText>PAGEREF _Toc1569037791</w:instrText>
       </w:r>
       <w:r>
         <w:fldChar w:fldCharType="separate"/>
       </w:r>
       <w:r>
-        <w:t>41</w:t>
+        <w:t>31</w:t>
       </w:r>
       <w:r>
         <w:fldChar w:fldCharType="end"/>
@@ -19980,26 +19998,26 @@
     </w:p>
     <w:p>
       <w:pPr>
-        <w:pStyle w:val="P14"/>
+        <w:pStyle w:val="P16"/>
         <w:tabs>
           <w:tab w:val="right" w:pos="9690" w:leader="dot"/>
         </w:tabs>
       </w:pPr>
       <w:r>
-        <w:t>Cmdlet Merge-Book</w:t>
+        <w:t>Cmdlet Add-BookTOC</w:t>
         <w:tab/>
       </w:r>
       <w:r>
         <w:fldChar w:fldCharType="begin"/>
       </w:r>
       <w:r>
-        <w:instrText>PAGEREF _Toc1380471085</w:instrText>
+        <w:instrText>PAGEREF _Toc61537782</w:instrText>
       </w:r>
       <w:r>
         <w:fldChar w:fldCharType="separate"/>
       </w:r>
       <w:r>
-        <w:t>42</w:t>
+        <w:t>37</w:t>
       </w:r>
       <w:r>
         <w:fldChar w:fldCharType="end"/>
@@ -20007,26 +20025,26 @@
     </w:p>
     <w:p>
       <w:pPr>
-        <w:pStyle w:val="P14"/>
+        <w:pStyle w:val="P16"/>
         <w:tabs>
           <w:tab w:val="right" w:pos="9690" w:leader="dot"/>
         </w:tabs>
       </w:pPr>
       <w:r>
-        <w:t>Cmdlet New-Book</w:t>
+        <w:t>Cmdlet Clear-Book</w:t>
         <w:tab/>
       </w:r>
       <w:r>
         <w:fldChar w:fldCharType="begin"/>
       </w:r>
       <w:r>
-        <w:instrText>PAGEREF _Toc704696556</w:instrText>
+        <w:instrText>PAGEREF _Toc705150943</w:instrText>
       </w:r>
       <w:r>
         <w:fldChar w:fldCharType="separate"/>
       </w:r>
       <w:r>
-        <w:t>44</w:t>
+        <w:t>41</w:t>
       </w:r>
       <w:r>
         <w:fldChar w:fldCharType="end"/>
@@ -20034,26 +20052,26 @@
     </w:p>
     <w:p>
       <w:pPr>
-        <w:pStyle w:val="P14"/>
+        <w:pStyle w:val="P16"/>
         <w:tabs>
           <w:tab w:val="right" w:pos="9690" w:leader="dot"/>
         </w:tabs>
       </w:pPr>
       <w:r>
-        <w:t>Cmdlet Save-Book</w:t>
+        <w:t>Cmdlet Merge-Book</w:t>
         <w:tab/>
       </w:r>
       <w:r>
         <w:fldChar w:fldCharType="begin"/>
       </w:r>
       <w:r>
-        <w:instrText>PAGEREF _Toc353492778</w:instrText>
+        <w:instrText>PAGEREF _Toc478458775</w:instrText>
       </w:r>
       <w:r>
         <w:fldChar w:fldCharType="separate"/>
       </w:r>
       <w:r>
-        <w:t>45</w:t>
+        <w:t>42</w:t>
       </w:r>
       <w:r>
         <w:fldChar w:fldCharType="end"/>
@@ -20061,26 +20079,26 @@
     </w:p>
     <w:p>
       <w:pPr>
-        <w:pStyle w:val="P14"/>
+        <w:pStyle w:val="P16"/>
         <w:tabs>
           <w:tab w:val="right" w:pos="9690" w:leader="dot"/>
         </w:tabs>
       </w:pPr>
       <w:r>
-        <w:t>Cmdlet Set-BookDefaultCharacterProperties</w:t>
+        <w:t>Cmdlet New-Book</w:t>
         <w:tab/>
       </w:r>
       <w:r>
         <w:fldChar w:fldCharType="begin"/>
       </w:r>
       <w:r>
-        <w:instrText>PAGEREF _Toc523121256</w:instrText>
+        <w:instrText>PAGEREF _Toc1630453031</w:instrText>
       </w:r>
       <w:r>
         <w:fldChar w:fldCharType="separate"/>
       </w:r>
       <w:r>
-        <w:t>47</w:t>
+        <w:t>44</w:t>
       </w:r>
       <w:r>
         <w:fldChar w:fldCharType="end"/>
@@ -20088,26 +20106,26 @@
     </w:p>
     <w:p>
       <w:pPr>
-        <w:pStyle w:val="P14"/>
+        <w:pStyle w:val="P16"/>
         <w:tabs>
           <w:tab w:val="right" w:pos="9690" w:leader="dot"/>
         </w:tabs>
       </w:pPr>
       <w:r>
-        <w:t>Cmdlet Set-BookDefaultParagraphProperties</w:t>
+        <w:t>Cmdlet Save-Book</w:t>
         <w:tab/>
       </w:r>
       <w:r>
         <w:fldChar w:fldCharType="begin"/>
       </w:r>
       <w:r>
-        <w:instrText>PAGEREF _Toc1532960626</w:instrText>
+        <w:instrText>PAGEREF _Toc1109452662</w:instrText>
       </w:r>
       <w:r>
         <w:fldChar w:fldCharType="separate"/>
       </w:r>
       <w:r>
-        <w:t>52</w:t>
+        <w:t>45</w:t>
       </w:r>
       <w:r>
         <w:fldChar w:fldCharType="end"/>
@@ -20115,26 +20133,26 @@
     </w:p>
     <w:p>
       <w:pPr>
-        <w:pStyle w:val="P14"/>
+        <w:pStyle w:val="P16"/>
         <w:tabs>
           <w:tab w:val="right" w:pos="9690" w:leader="dot"/>
         </w:tabs>
       </w:pPr>
       <w:r>
-        <w:t>Cmdlet Set-BookDefaultProperties</w:t>
+        <w:t>Cmdlet Set-BookDefaultCharacterProperties</w:t>
         <w:tab/>
       </w:r>
       <w:r>
         <w:fldChar w:fldCharType="begin"/>
       </w:r>
       <w:r>
-        <w:instrText>PAGEREF _Toc78004644</w:instrText>
+        <w:instrText>PAGEREF _Toc640155755</w:instrText>
       </w:r>
       <w:r>
         <w:fldChar w:fldCharType="separate"/>
       </w:r>
       <w:r>
-        <w:t>61</w:t>
+        <w:t>47</w:t>
       </w:r>
       <w:r>
         <w:fldChar w:fldCharType="end"/>
@@ -20142,26 +20160,26 @@
     </w:p>
     <w:p>
       <w:pPr>
-        <w:pStyle w:val="P14"/>
+        <w:pStyle w:val="P16"/>
         <w:tabs>
           <w:tab w:val="right" w:pos="9690" w:leader="dot"/>
         </w:tabs>
       </w:pPr>
       <w:r>
-        <w:t>Cmdlet Set-BookSection</w:t>
+        <w:t>Cmdlet Set-BookDefaultParagraphProperties</w:t>
         <w:tab/>
       </w:r>
       <w:r>
         <w:fldChar w:fldCharType="begin"/>
       </w:r>
       <w:r>
-        <w:instrText>PAGEREF _Toc1776237817</w:instrText>
+        <w:instrText>PAGEREF _Toc684432058</w:instrText>
       </w:r>
       <w:r>
         <w:fldChar w:fldCharType="separate"/>
       </w:r>
       <w:r>
-        <w:t>63</w:t>
+        <w:t>52</w:t>
       </w:r>
       <w:r>
         <w:fldChar w:fldCharType="end"/>
@@ -20169,26 +20187,26 @@
     </w:p>
     <w:p>
       <w:pPr>
-        <w:pStyle w:val="P14"/>
+        <w:pStyle w:val="P16"/>
         <w:tabs>
           <w:tab w:val="right" w:pos="9690" w:leader="dot"/>
         </w:tabs>
       </w:pPr>
       <w:r>
-        <w:t>Cmdlet Set-BookSectionFooter</w:t>
+        <w:t>Cmdlet Set-BookDefaultProperties</w:t>
         <w:tab/>
       </w:r>
       <w:r>
         <w:fldChar w:fldCharType="begin"/>
       </w:r>
       <w:r>
-        <w:instrText>PAGEREF _Toc1776574043</w:instrText>
+        <w:instrText>PAGEREF _Toc1725592231</w:instrText>
       </w:r>
       <w:r>
         <w:fldChar w:fldCharType="separate"/>
       </w:r>
       <w:r>
-        <w:t>69</w:t>
+        <w:t>61</w:t>
       </w:r>
       <w:r>
         <w:fldChar w:fldCharType="end"/>
@@ -20196,26 +20214,26 @@
     </w:p>
     <w:p>
       <w:pPr>
-        <w:pStyle w:val="P14"/>
+        <w:pStyle w:val="P16"/>
         <w:tabs>
           <w:tab w:val="right" w:pos="9690" w:leader="dot"/>
         </w:tabs>
       </w:pPr>
       <w:r>
-        <w:t>Cmdlet Set-BookSectionHeader</w:t>
+        <w:t>Cmdlet Set-BookSection</w:t>
         <w:tab/>
       </w:r>
       <w:r>
         <w:fldChar w:fldCharType="begin"/>
       </w:r>
       <w:r>
-        <w:instrText>PAGEREF _Toc1723307989</w:instrText>
+        <w:instrText>PAGEREF _Toc1110006576</w:instrText>
       </w:r>
       <w:r>
         <w:fldChar w:fldCharType="separate"/>
       </w:r>
       <w:r>
-        <w:t>72</w:t>
+        <w:t>63</w:t>
       </w:r>
       <w:r>
         <w:fldChar w:fldCharType="end"/>
@@ -20223,26 +20241,26 @@
     </w:p>
     <w:p>
       <w:pPr>
-        <w:pStyle w:val="P14"/>
+        <w:pStyle w:val="P16"/>
         <w:tabs>
           <w:tab w:val="right" w:pos="9690" w:leader="dot"/>
         </w:tabs>
       </w:pPr>
       <w:r>
-        <w:t>Cmdlet Write-Content</w:t>
+        <w:t>Cmdlet Set-BookSectionFooter</w:t>
         <w:tab/>
       </w:r>
       <w:r>
         <w:fldChar w:fldCharType="begin"/>
       </w:r>
       <w:r>
-        <w:instrText>PAGEREF _Toc1024361843</w:instrText>
+        <w:instrText>PAGEREF _Toc1205986341</w:instrText>
       </w:r>
       <w:r>
         <w:fldChar w:fldCharType="separate"/>
       </w:r>
       <w:r>
-        <w:t>75</w:t>
+        <w:t>69</w:t>
       </w:r>
       <w:r>
         <w:fldChar w:fldCharType="end"/>
@@ -20250,26 +20268,26 @@
     </w:p>
     <w:p>
       <w:pPr>
-        <w:pStyle w:val="P14"/>
+        <w:pStyle w:val="P16"/>
         <w:tabs>
           <w:tab w:val="right" w:pos="9690" w:leader="dot"/>
         </w:tabs>
       </w:pPr>
       <w:r>
-        <w:t>Cmdlet Write-DataTable</w:t>
+        <w:t>Cmdlet Set-BookSectionHeader</w:t>
         <w:tab/>
       </w:r>
       <w:r>
         <w:fldChar w:fldCharType="begin"/>
       </w:r>
       <w:r>
-        <w:instrText>PAGEREF _Toc1022799251</w:instrText>
+        <w:instrText>PAGEREF _Toc262200412</w:instrText>
       </w:r>
       <w:r>
         <w:fldChar w:fldCharType="separate"/>
       </w:r>
       <w:r>
-        <w:t>78</w:t>
+        <w:t>72</w:t>
       </w:r>
       <w:r>
         <w:fldChar w:fldCharType="end"/>
@@ -20277,26 +20295,26 @@
     </w:p>
     <w:p>
       <w:pPr>
-        <w:pStyle w:val="P14"/>
+        <w:pStyle w:val="P16"/>
         <w:tabs>
           <w:tab w:val="right" w:pos="9690" w:leader="dot"/>
         </w:tabs>
       </w:pPr>
       <w:r>
-        <w:t>Cmdlet Write-ErrorMessage</w:t>
+        <w:t>Cmdlet Write-Content</w:t>
         <w:tab/>
       </w:r>
       <w:r>
         <w:fldChar w:fldCharType="begin"/>
       </w:r>
       <w:r>
-        <w:instrText>PAGEREF _Toc1868657022</w:instrText>
+        <w:instrText>PAGEREF _Toc921894257</w:instrText>
       </w:r>
       <w:r>
         <w:fldChar w:fldCharType="separate"/>
       </w:r>
       <w:r>
-        <w:t>83</w:t>
+        <w:t>75</w:t>
       </w:r>
       <w:r>
         <w:fldChar w:fldCharType="end"/>
@@ -20304,26 +20322,26 @@
     </w:p>
     <w:p>
       <w:pPr>
-        <w:pStyle w:val="P14"/>
+        <w:pStyle w:val="P16"/>
         <w:tabs>
           <w:tab w:val="right" w:pos="9690" w:leader="dot"/>
         </w:tabs>
       </w:pPr>
       <w:r>
-        <w:t>Cmdlet Write-HTML</w:t>
+        <w:t>Cmdlet Write-DataTable</w:t>
         <w:tab/>
       </w:r>
       <w:r>
         <w:fldChar w:fldCharType="begin"/>
       </w:r>
       <w:r>
-        <w:instrText>PAGEREF _Toc982439122</w:instrText>
+        <w:instrText>PAGEREF _Toc1303360585</w:instrText>
       </w:r>
       <w:r>
         <w:fldChar w:fldCharType="separate"/>
       </w:r>
       <w:r>
-        <w:t>85</w:t>
+        <w:t>78</w:t>
       </w:r>
       <w:r>
         <w:fldChar w:fldCharType="end"/>
@@ -20331,26 +20349,26 @@
     </w:p>
     <w:p>
       <w:pPr>
-        <w:pStyle w:val="P14"/>
+        <w:pStyle w:val="P16"/>
         <w:tabs>
           <w:tab w:val="right" w:pos="9690" w:leader="dot"/>
         </w:tabs>
       </w:pPr>
       <w:r>
-        <w:t>Cmdlet Write-Image</w:t>
+        <w:t>Cmdlet Write-ErrorMessage</w:t>
         <w:tab/>
       </w:r>
       <w:r>
         <w:fldChar w:fldCharType="begin"/>
       </w:r>
       <w:r>
-        <w:instrText>PAGEREF _Toc1057650427</w:instrText>
+        <w:instrText>PAGEREF _Toc735848869</w:instrText>
       </w:r>
       <w:r>
         <w:fldChar w:fldCharType="separate"/>
       </w:r>
       <w:r>
-        <w:t>88</w:t>
+        <w:t>83</w:t>
       </w:r>
       <w:r>
         <w:fldChar w:fldCharType="end"/>
@@ -20358,26 +20376,26 @@
     </w:p>
     <w:p>
       <w:pPr>
-        <w:pStyle w:val="P14"/>
+        <w:pStyle w:val="P16"/>
         <w:tabs>
           <w:tab w:val="right" w:pos="9690" w:leader="dot"/>
         </w:tabs>
       </w:pPr>
       <w:r>
-        <w:t>Cmdlet Write-Latex</w:t>
+        <w:t>Cmdlet Write-HTML</w:t>
         <w:tab/>
       </w:r>
       <w:r>
         <w:fldChar w:fldCharType="begin"/>
       </w:r>
       <w:r>
-        <w:instrText>PAGEREF _Toc1314773258</w:instrText>
+        <w:instrText>PAGEREF _Toc1151207270</w:instrText>
       </w:r>
       <w:r>
         <w:fldChar w:fldCharType="separate"/>
       </w:r>
       <w:r>
-        <w:t>92</w:t>
+        <w:t>85</w:t>
       </w:r>
       <w:r>
         <w:fldChar w:fldCharType="end"/>
@@ -20385,26 +20403,26 @@
     </w:p>
     <w:p>
       <w:pPr>
-        <w:pStyle w:val="P14"/>
+        <w:pStyle w:val="P16"/>
         <w:tabs>
           <w:tab w:val="right" w:pos="9690" w:leader="dot"/>
         </w:tabs>
       </w:pPr>
       <w:r>
-        <w:t>Cmdlet Write-Markdown</w:t>
+        <w:t>Cmdlet Write-Image</w:t>
         <w:tab/>
       </w:r>
       <w:r>
         <w:fldChar w:fldCharType="begin"/>
       </w:r>
       <w:r>
-        <w:instrText>PAGEREF _Toc1170551441</w:instrText>
+        <w:instrText>PAGEREF _Toc2112300249</w:instrText>
       </w:r>
       <w:r>
         <w:fldChar w:fldCharType="separate"/>
       </w:r>
       <w:r>
-        <w:t>95</w:t>
+        <w:t>88</w:t>
       </w:r>
       <w:r>
         <w:fldChar w:fldCharType="end"/>
@@ -20412,26 +20430,26 @@
     </w:p>
     <w:p>
       <w:pPr>
-        <w:pStyle w:val="P14"/>
+        <w:pStyle w:val="P16"/>
         <w:tabs>
           <w:tab w:val="right" w:pos="9690" w:leader="dot"/>
         </w:tabs>
       </w:pPr>
       <w:r>
-        <w:t>Cmdlet Write-SpreadTable</w:t>
+        <w:t>Cmdlet Write-Latex</w:t>
         <w:tab/>
       </w:r>
       <w:r>
         <w:fldChar w:fldCharType="begin"/>
       </w:r>
       <w:r>
-        <w:instrText>PAGEREF _Toc794445341</w:instrText>
+        <w:instrText>PAGEREF _Toc1459192998</w:instrText>
       </w:r>
       <w:r>
         <w:fldChar w:fldCharType="separate"/>
       </w:r>
       <w:r>
-        <w:t>98</w:t>
+        <w:t>92</w:t>
       </w:r>
       <w:r>
         <w:fldChar w:fldCharType="end"/>
@@ -20439,26 +20457,26 @@
     </w:p>
     <w:p>
       <w:pPr>
-        <w:pStyle w:val="P14"/>
+        <w:pStyle w:val="P16"/>
         <w:tabs>
           <w:tab w:val="right" w:pos="9690" w:leader="dot"/>
         </w:tabs>
       </w:pPr>
       <w:r>
-        <w:t>Cmdlet Write-SyntaxText</w:t>
+        <w:t>Cmdlet Write-Markdown</w:t>
         <w:tab/>
       </w:r>
       <w:r>
         <w:fldChar w:fldCharType="begin"/>
       </w:r>
       <w:r>
-        <w:instrText>PAGEREF _Toc1852358650</w:instrText>
+        <w:instrText>PAGEREF _Toc895310805</w:instrText>
       </w:r>
       <w:r>
         <w:fldChar w:fldCharType="separate"/>
       </w:r>
       <w:r>
-        <w:t>101</w:t>
+        <w:t>95</w:t>
       </w:r>
       <w:r>
         <w:fldChar w:fldCharType="end"/>
@@ -20466,26 +20484,26 @@
     </w:p>
     <w:p>
       <w:pPr>
-        <w:pStyle w:val="P14"/>
+        <w:pStyle w:val="P16"/>
         <w:tabs>
           <w:tab w:val="right" w:pos="9690" w:leader="dot"/>
         </w:tabs>
       </w:pPr>
       <w:r>
-        <w:t>Cmdlet Write-Text</w:t>
+        <w:t>Cmdlet Write-SpreadTable</w:t>
         <w:tab/>
       </w:r>
       <w:r>
         <w:fldChar w:fldCharType="begin"/>
       </w:r>
       <w:r>
-        <w:instrText>PAGEREF _Toc1793732368</w:instrText>
+        <w:instrText>PAGEREF _Toc359960457</w:instrText>
       </w:r>
       <w:r>
         <w:fldChar w:fldCharType="separate"/>
       </w:r>
       <w:r>
-        <w:t>104</w:t>
+        <w:t>98</w:t>
       </w:r>
       <w:r>
         <w:fldChar w:fldCharType="end"/>
@@ -20493,12 +20511,66 @@
     </w:p>
     <w:p>
       <w:pPr>
-        <w:pStyle w:val="P13"/>
+        <w:pStyle w:val="P16"/>
         <w:tabs>
           <w:tab w:val="right" w:pos="9690" w:leader="dot"/>
         </w:tabs>
       </w:pPr>
       <w:r>
+        <w:t>Cmdlet Write-SyntaxText</w:t>
+        <w:tab/>
+      </w:r>
+      <w:r>
+        <w:fldChar w:fldCharType="begin"/>
+      </w:r>
+      <w:r>
+        <w:instrText>PAGEREF _Toc930429244</w:instrText>
+      </w:r>
+      <w:r>
+        <w:fldChar w:fldCharType="separate"/>
+      </w:r>
+      <w:r>
+        <w:t>101</w:t>
+      </w:r>
+      <w:r>
+        <w:fldChar w:fldCharType="end"/>
+      </w:r>
+    </w:p>
+    <w:p>
+      <w:pPr>
+        <w:pStyle w:val="P16"/>
+        <w:tabs>
+          <w:tab w:val="right" w:pos="9690" w:leader="dot"/>
+        </w:tabs>
+      </w:pPr>
+      <w:r>
+        <w:t>Cmdlet Write-Text</w:t>
+        <w:tab/>
+      </w:r>
+      <w:r>
+        <w:fldChar w:fldCharType="begin"/>
+      </w:r>
+      <w:r>
+        <w:instrText>PAGEREF _Toc612613200</w:instrText>
+      </w:r>
+      <w:r>
+        <w:fldChar w:fldCharType="separate"/>
+      </w:r>
+      <w:r>
+        <w:t>104</w:t>
+      </w:r>
+      <w:r>
+        <w:fldChar w:fldCharType="end"/>
+      </w:r>
+    </w:p>
+    <w:p>
+      <w:pPr>
+        <w:pStyle w:val="P15"/>
+        <w:tabs>
+          <w:tab w:val="right" w:pos="9690" w:leader="dot"/>
+        </w:tabs>
+      </w:pPr>
+      <w:r>
         <w:t>Table of Contents</w:t>
         <w:tab/>
       </w:r>
@@ -20506,7 +20578,7 @@
         <w:fldChar w:fldCharType="begin"/>
       </w:r>
       <w:r>
-        <w:instrText>PAGEREF _Toc1426616019</w:instrText>
+        <w:instrText>PAGEREF _Toc2049757793</w:instrText>
       </w:r>
       <w:r>
         <w:fldChar w:fldCharType="separate"/>
@@ -20524,6 +20596,8 @@
       </w:r>
     </w:p>
     <w:sectPr>
+      <w:footnotePr/>
+      <w:endnotePr/>
       <w:type w:val="nextPage"/>
       <w:pgMar w:left="1700" w:right="850" w:top="1133" w:bottom="1133" w:header="708" w:footer="708" w:gutter="0"/>
     </w:sectPr>
@@ -20533,14 +20607,14 @@
 
 <file path=word/comments.xml><?xml version="1.0" encoding="utf-8"?>
 <w:comments xmlns:w="http://schemas.openxmlformats.org/wordprocessingml/2006/main" xmlns:wps="http://schemas.microsoft.com/office/word/2010/wordprocessingShape" xmlns:mc="http://schemas.openxmlformats.org/markup-compatibility/2006" xmlns:w10="urn:schemas-microsoft-com:office:word" xmlns:v="urn:schemas-microsoft-com:vml" xmlns:wp14="http://schemas.microsoft.com/office/word/2010/wordprocessingDrawing" xmlns:wpg="http://schemas.microsoft.com/office/word/2010/wordprocessingGroup" xmlns:wpc="http://schemas.microsoft.com/office/word/2010/wordprocessingCanvas" xmlns:w14="http://schemas.microsoft.com/office/word/2010/wordml" xmlns:w15="http://schemas.microsoft.com/office/word/2012/wordml" mc:Ignorable="wp14 w14 w15">
-  <w:comment w:id="0" w:author="VVV" w:date="2020-01-27T14:27:53Z" w:initials="VVV">
+  <w:comment w:id="0" w:author="VVV" w:date="2020-05-11T17:56:06Z" w:initials="VVV">
     <w:p>
       <w:r>
         <w:t>This paragraph has comment.</w:t>
       </w:r>
     </w:p>
   </w:comment>
-  <w:comment w:id="1" w:author="VVV" w:date="2020-01-27T14:27:53Z" w:initials="VVV">
+  <w:comment w:id="1" w:author="VVV" w:date="2020-05-11T17:56:07Z" w:initials="VVV">
     <w:p>
       <w:r>
         <w:rPr>
@@ -20589,6 +20663,25 @@
   <w15:commentEx w15:paraId="00000001" w15:done="0"/>
   <w15:commentEx w15:paraId="00000002" w15:done="0"/>
 </w15:commentsEx>
+</file>
+
+<file path=word/endnotes.xml><?xml version="1.0" encoding="utf-8"?>
+<w:endnotes xmlns:w="http://schemas.openxmlformats.org/wordprocessingml/2006/main" xmlns:wps="http://schemas.microsoft.com/office/word/2010/wordprocessingShape" xmlns:mc="http://schemas.openxmlformats.org/markup-compatibility/2006" xmlns:w10="urn:schemas-microsoft-com:office:word" xmlns:v="urn:schemas-microsoft-com:vml" xmlns:wp14="http://schemas.microsoft.com/office/word/2010/wordprocessingDrawing" xmlns:wpg="http://schemas.microsoft.com/office/word/2010/wordprocessingGroup" xmlns:wpc="http://schemas.microsoft.com/office/word/2010/wordprocessingCanvas" xmlns:w14="http://schemas.microsoft.com/office/word/2010/wordml" xmlns:w15="http://schemas.microsoft.com/office/word/2012/wordml" mc:Ignorable="wp14 w14 w15">
+  <w:endnote w:type="separator" w:id="-1">
+    <w:p>
+      <w:r>
+        <w:separator/>
+      </w:r>
+    </w:p>
+  </w:endnote>
+  <w:endnote w:type="continuationSeparator" w:id="0">
+    <w:p>
+      <w:r>
+        <w:continuationSeparator/>
+      </w:r>
+    </w:p>
+  </w:endnote>
+</w:endnotes>
 </file>
 
 <file path=word/footer1.xml><?xml version="1.0" encoding="utf-8"?>
@@ -20634,6 +20727,41 @@
 </w:ftr>
 </file>
 
+<file path=word/footnotes.xml><?xml version="1.0" encoding="utf-8"?>
+<w:footnotes xmlns:w="http://schemas.openxmlformats.org/wordprocessingml/2006/main" xmlns:wps="http://schemas.microsoft.com/office/word/2010/wordprocessingShape" xmlns:mc="http://schemas.openxmlformats.org/markup-compatibility/2006" xmlns:w10="urn:schemas-microsoft-com:office:word" xmlns:v="urn:schemas-microsoft-com:vml" xmlns:wp14="http://schemas.microsoft.com/office/word/2010/wordprocessingDrawing" xmlns:wpg="http://schemas.microsoft.com/office/word/2010/wordprocessingGroup" xmlns:wpc="http://schemas.microsoft.com/office/word/2010/wordprocessingCanvas" xmlns:w14="http://schemas.microsoft.com/office/word/2010/wordml" xmlns:w15="http://schemas.microsoft.com/office/word/2012/wordml" mc:Ignorable="wp14 w14 w15">
+  <w:footnote w:type="separator" w:id="-1">
+    <w:p>
+      <w:r>
+        <w:separator/>
+      </w:r>
+    </w:p>
+  </w:footnote>
+  <w:footnote w:type="continuationSeparator" w:id="0">
+    <w:p>
+      <w:r>
+        <w:continuationSeparator/>
+      </w:r>
+    </w:p>
+  </w:footnote>
+  <w:footnote w:id="1">
+    <w:p>
+      <w:pPr>
+        <w:pStyle w:val="P10"/>
+      </w:pPr>
+      <w:r>
+        <w:rPr>
+          <w:rStyle w:val="C3"/>
+        </w:rPr>
+        <w:t>*</w:t>
+      </w:r>
+      <w:r>
+        <w:t xml:space="preserve"> Foot note at end of the page.</w:t>
+      </w:r>
+    </w:p>
+  </w:footnote>
+</w:footnotes>
+</file>
+
 <file path=word/header1.xml><?xml version="1.0" encoding="utf-8"?>
 <w:hdr xmlns:w="http://schemas.openxmlformats.org/wordprocessingml/2006/main" xmlns:wps="http://schemas.microsoft.com/office/word/2010/wordprocessingShape" xmlns:mc="http://schemas.openxmlformats.org/markup-compatibility/2006" xmlns:w10="urn:schemas-microsoft-com:office:word" xmlns:v="urn:schemas-microsoft-com:vml" xmlns:wp14="http://schemas.microsoft.com/office/word/2010/wordprocessingDrawing" xmlns:wpg="http://schemas.microsoft.com/office/word/2010/wordprocessingGroup" xmlns:wpc="http://schemas.microsoft.com/office/word/2010/wordprocessingCanvas" xmlns:w14="http://schemas.microsoft.com/office/word/2010/wordml" xmlns:w15="http://schemas.microsoft.com/office/word/2012/wordml" mc:Ignorable="wp14 w14 w15">
   <w:p>
@@ -20667,9 +20795,9 @@
 <file path=word/numbering.xml><?xml version="1.0" encoding="utf-8"?>
 <w:numbering xmlns:w="http://schemas.openxmlformats.org/wordprocessingml/2006/main">
   <w:abstractNum w:abstractNumId="0">
-    <w:nsid w:val="6438C8D1"/>
+    <w:nsid w:val="7EA6EE43"/>
     <w:multiLevelType w:val="hybridMultilevel"/>
-    <w:lvl w:ilvl="0" w:tplc="70150506">
+    <w:lvl w:ilvl="0" w:tplc="79E3B6F5">
       <w:start w:val="1"/>
       <w:numFmt w:val="bullet"/>
       <w:suff w:val="tab"/>
@@ -20682,7 +20810,7 @@
         <w:rFonts w:ascii="Symbol" w:hAnsi="Symbol" w:cs="Symbol" w:eastAsia="Symbol"/>
       </w:rPr>
     </w:lvl>
-    <w:lvl w:ilvl="1" w:tplc="48A60900">
+    <w:lvl w:ilvl="1" w:tplc="2402A5CF">
       <w:start w:val="1"/>
       <w:numFmt w:val="bullet"/>
       <w:suff w:val="tab"/>
@@ -20695,7 +20823,7 @@
         <w:rFonts w:ascii="Symbol" w:hAnsi="Symbol"/>
       </w:rPr>
     </w:lvl>
-    <w:lvl w:ilvl="2" w:tplc="47F58321">
+    <w:lvl w:ilvl="2" w:tplc="43E10B86">
       <w:start w:val="1"/>
       <w:numFmt w:val="bullet"/>
       <w:suff w:val="tab"/>
@@ -20708,7 +20836,7 @@
         <w:rFonts w:ascii="Symbol" w:hAnsi="Symbol"/>
       </w:rPr>
     </w:lvl>
-    <w:lvl w:ilvl="3" w:tplc="08871B53">
+    <w:lvl w:ilvl="3" w:tplc="280EBE8B">
       <w:start w:val="1"/>
       <w:numFmt w:val="bullet"/>
       <w:suff w:val="tab"/>
@@ -20721,7 +20849,7 @@
         <w:rFonts w:ascii="Symbol" w:hAnsi="Symbol"/>
       </w:rPr>
     </w:lvl>
-    <w:lvl w:ilvl="4" w:tplc="44978FB6">
+    <w:lvl w:ilvl="4" w:tplc="6947AC05">
       <w:start w:val="1"/>
       <w:numFmt w:val="bullet"/>
       <w:suff w:val="tab"/>
@@ -20734,7 +20862,7 @@
         <w:rFonts w:ascii="Symbol" w:hAnsi="Symbol"/>
       </w:rPr>
     </w:lvl>
-    <w:lvl w:ilvl="5" w:tplc="57AC032C">
+    <w:lvl w:ilvl="5" w:tplc="589F7E84">
       <w:start w:val="1"/>
       <w:numFmt w:val="bullet"/>
       <w:suff w:val="tab"/>
@@ -20747,7 +20875,7 @@
         <w:rFonts w:ascii="Symbol" w:hAnsi="Symbol"/>
       </w:rPr>
     </w:lvl>
-    <w:lvl w:ilvl="6" w:tplc="7850EBFE">
+    <w:lvl w:ilvl="6" w:tplc="050DFD82">
       <w:start w:val="1"/>
       <w:numFmt w:val="bullet"/>
       <w:suff w:val="tab"/>
@@ -20760,7 +20888,7 @@
         <w:rFonts w:ascii="Symbol" w:hAnsi="Symbol"/>
       </w:rPr>
     </w:lvl>
-    <w:lvl w:ilvl="7" w:tplc="715EB805">
+    <w:lvl w:ilvl="7" w:tplc="6AE2EE1D">
       <w:start w:val="1"/>
       <w:numFmt w:val="bullet"/>
       <w:suff w:val="tab"/>
@@ -20773,7 +20901,7 @@
         <w:rFonts w:ascii="Symbol" w:hAnsi="Symbol"/>
       </w:rPr>
     </w:lvl>
-    <w:lvl w:ilvl="8" w:tplc="75A5FAD1">
+    <w:lvl w:ilvl="8" w:tplc="130D4304">
       <w:start w:val="1"/>
       <w:numFmt w:val="bullet"/>
       <w:suff w:val="tab"/>
@@ -20788,9 +20916,9 @@
     </w:lvl>
   </w:abstractNum>
   <w:abstractNum w:abstractNumId="1">
-    <w:nsid w:val="7EA2CA5B"/>
+    <w:nsid w:val="3B769795"/>
     <w:multiLevelType w:val="hybridMultilevel"/>
-    <w:lvl w:ilvl="0" w:tplc="3FD1B860">
+    <w:lvl w:ilvl="0" w:tplc="590B6F02">
       <w:start w:val="1"/>
       <w:numFmt w:val="bullet"/>
       <w:suff w:val="tab"/>
@@ -20803,7 +20931,7 @@
         <w:rFonts w:ascii="Symbol" w:hAnsi="Symbol" w:cs="Symbol" w:eastAsia="Symbol"/>
       </w:rPr>
     </w:lvl>
-    <w:lvl w:ilvl="1" w:tplc="05058F17">
+    <w:lvl w:ilvl="1" w:tplc="7DDA40EE">
       <w:start w:val="1"/>
       <w:numFmt w:val="bullet"/>
       <w:suff w:val="tab"/>
@@ -20816,7 +20944,7 @@
         <w:rFonts w:ascii="Symbol" w:hAnsi="Symbol"/>
       </w:rPr>
     </w:lvl>
-    <w:lvl w:ilvl="2" w:tplc="160B90DF">
+    <w:lvl w:ilvl="2" w:tplc="2D60E8A8">
       <w:start w:val="1"/>
       <w:numFmt w:val="bullet"/>
       <w:suff w:val="tab"/>
@@ -20829,7 +20957,7 @@
         <w:rFonts w:ascii="Symbol" w:hAnsi="Symbol"/>
       </w:rPr>
     </w:lvl>
-    <w:lvl w:ilvl="3" w:tplc="1E3E6FB7">
+    <w:lvl w:ilvl="3" w:tplc="60F6C7B7">
       <w:start w:val="1"/>
       <w:numFmt w:val="bullet"/>
       <w:suff w:val="tab"/>
@@ -20842,7 +20970,7 @@
         <w:rFonts w:ascii="Symbol" w:hAnsi="Symbol"/>
       </w:rPr>
     </w:lvl>
-    <w:lvl w:ilvl="4" w:tplc="124D2AF9">
+    <w:lvl w:ilvl="4" w:tplc="49A989E5">
       <w:start w:val="1"/>
       <w:numFmt w:val="bullet"/>
       <w:suff w:val="tab"/>
@@ -20855,7 +20983,7 @@
         <w:rFonts w:ascii="Symbol" w:hAnsi="Symbol"/>
       </w:rPr>
     </w:lvl>
-    <w:lvl w:ilvl="5" w:tplc="309F396B">
+    <w:lvl w:ilvl="5" w:tplc="213B297F">
       <w:start w:val="1"/>
       <w:numFmt w:val="bullet"/>
       <w:suff w:val="tab"/>
@@ -20868,7 +20996,7 @@
         <w:rFonts w:ascii="Symbol" w:hAnsi="Symbol"/>
       </w:rPr>
     </w:lvl>
-    <w:lvl w:ilvl="6" w:tplc="22C575DD">
+    <w:lvl w:ilvl="6" w:tplc="2A4B3BFB">
       <w:start w:val="1"/>
       <w:numFmt w:val="bullet"/>
       <w:suff w:val="tab"/>
@@ -20881,7 +21009,7 @@
         <w:rFonts w:ascii="Symbol" w:hAnsi="Symbol"/>
       </w:rPr>
     </w:lvl>
-    <w:lvl w:ilvl="7" w:tplc="3B8C3544">
+    <w:lvl w:ilvl="7" w:tplc="2B2CA741">
       <w:start w:val="1"/>
       <w:numFmt w:val="bullet"/>
       <w:suff w:val="tab"/>
@@ -20894,7 +21022,7 @@
         <w:rFonts w:ascii="Symbol" w:hAnsi="Symbol"/>
       </w:rPr>
     </w:lvl>
-    <w:lvl w:ilvl="8" w:tplc="10ED6299">
+    <w:lvl w:ilvl="8" w:tplc="2D07F000">
       <w:start w:val="1"/>
       <w:numFmt w:val="bullet"/>
       <w:suff w:val="tab"/>
@@ -21058,6 +21186,30 @@
     </w:rPr>
   </w:style>
   <w:style w:type="paragraph" w:styleId="P10">
+    <w:name w:val="footnote text"/>
+    <w:link w:val="C4"/>
+    <w:semiHidden/>
+    <w:pPr>
+      <w:spacing w:lineRule="auto" w:line="240" w:after="0"/>
+    </w:pPr>
+    <w:rPr>
+      <w:sz w:val="20"/>
+      <w:szCs w:val="20"/>
+    </w:rPr>
+  </w:style>
+  <w:style w:type="paragraph" w:styleId="P11">
+    <w:name w:val="endnote text"/>
+    <w:link w:val="C6"/>
+    <w:semiHidden/>
+    <w:pPr>
+      <w:spacing w:lineRule="auto" w:line="240" w:after="0"/>
+    </w:pPr>
+    <w:rPr>
+      <w:sz w:val="20"/>
+      <w:szCs w:val="20"/>
+    </w:rPr>
+  </w:style>
+  <w:style w:type="paragraph" w:styleId="P12">
     <w:name w:val="TOC 1"/>
     <w:basedOn w:val="P0"/>
     <w:pPr>
@@ -21066,7 +21218,7 @@
     </w:pPr>
     <w:rPr/>
   </w:style>
-  <w:style w:type="paragraph" w:styleId="P11">
+  <w:style w:type="paragraph" w:styleId="P13">
     <w:name w:val="TOC 4"/>
     <w:basedOn w:val="P0"/>
     <w:pPr>
@@ -21075,7 +21227,7 @@
     </w:pPr>
     <w:rPr/>
   </w:style>
-  <w:style w:type="paragraph" w:styleId="P12">
+  <w:style w:type="paragraph" w:styleId="P14">
     <w:name w:val="TOC 5"/>
     <w:basedOn w:val="P0"/>
     <w:pPr>
@@ -21084,7 +21236,7 @@
     </w:pPr>
     <w:rPr/>
   </w:style>
-  <w:style w:type="paragraph" w:styleId="P13">
+  <w:style w:type="paragraph" w:styleId="P15">
     <w:name w:val="TOC 2"/>
     <w:basedOn w:val="P0"/>
     <w:pPr>
@@ -21093,7 +21245,7 @@
     </w:pPr>
     <w:rPr/>
   </w:style>
-  <w:style w:type="paragraph" w:styleId="P14">
+  <w:style w:type="paragraph" w:styleId="P16">
     <w:name w:val="TOC 3"/>
     <w:basedOn w:val="P0"/>
     <w:pPr>
@@ -21118,6 +21270,39 @@
     <w:rPr>
       <w:color w:val="0000FF"/>
       <w:u w:val="single"/>
+    </w:rPr>
+  </w:style>
+  <w:style w:type="character" w:styleId="C3">
+    <w:name w:val="footnote reference"/>
+    <w:rPr>
+      <w:rFonts w:asciiTheme="minorHAnsi" w:hAnsiTheme="minorHAnsi"/>
+      <w:sz w:val="22"/>
+      <w:vertAlign w:val="superscript"/>
+    </w:rPr>
+  </w:style>
+  <w:style w:type="character" w:styleId="C4">
+    <w:name w:val="Footnote Text Char"/>
+    <w:link w:val="P10"/>
+    <w:semiHidden/>
+    <w:rPr>
+      <w:sz w:val="20"/>
+      <w:szCs w:val="20"/>
+    </w:rPr>
+  </w:style>
+  <w:style w:type="character" w:styleId="C5">
+    <w:name w:val="endnote reference"/>
+    <w:semiHidden/>
+    <w:rPr>
+      <w:vertAlign w:val="superscript"/>
+    </w:rPr>
+  </w:style>
+  <w:style w:type="character" w:styleId="C6">
+    <w:name w:val="Endnote Text Char"/>
+    <w:link w:val="P11"/>
+    <w:semiHidden/>
+    <w:rPr>
+      <w:sz w:val="20"/>
+      <w:szCs w:val="20"/>
     </w:rPr>
   </w:style>
   <w:style w:type="table" w:styleId="T0" w:default="1">

</xml_diff>